<commit_message>
Add forgot password and Authorization for pages
</commit_message>
<xml_diff>
--- a/Documentatie/Analiza+proiectarea aplicatiei.docx
+++ b/Documentatie/Analiza+proiectarea aplicatiei.docx
@@ -1,19 +1,61 @@
 
 <file path=word/document.xml><?xml version="1.0" encoding="utf-8"?>
-<w:document xmlns:wpc="http://schemas.microsoft.com/office/word/2010/wordprocessingCanvas" xmlns:cx="http://schemas.microsoft.com/office/drawing/2014/chartex" xmlns:cx1="http://schemas.microsoft.com/office/drawing/2015/9/8/chartex" xmlns:cx2="http://schemas.microsoft.com/office/drawing/2015/10/21/chartex" xmlns:cx3="http://schemas.microsoft.com/office/drawing/2016/5/9/chartex" xmlns:cx4="http://schemas.microsoft.com/office/drawing/2016/5/10/chartex" xmlns:cx5="http://schemas.microsoft.com/office/drawing/2016/5/11/chartex" xmlns:cx6="http://schemas.microsoft.com/office/drawing/2016/5/12/chartex" xmlns:cx7="http://schemas.microsoft.com/office/drawing/2016/5/13/chartex" xmlns:cx8="http://schemas.microsoft.com/office/drawing/2016/5/14/chartex" xmlns:mc="http://schemas.openxmlformats.org/markup-compatibility/2006" xmlns:aink="http://schemas.microsoft.com/office/drawing/2016/ink" xmlns:am3d="http://schemas.microsoft.com/office/drawing/2017/model3d" xmlns:o="urn:schemas-microsoft-com:office:office" xmlns:r="http://schemas.openxmlformats.org/officeDocument/2006/relationships" xmlns:m="http://schemas.openxmlformats.org/officeDocument/2006/math" xmlns:v="urn:schemas-microsoft-com:vml" xmlns:wp14="http://schemas.microsoft.com/office/word/2010/wordprocessingDrawing" xmlns:wp="http://schemas.openxmlformats.org/drawingml/2006/wordprocessingDrawing" xmlns:w10="urn:schemas-microsoft-com:office:word" xmlns:w="http://schemas.openxmlformats.org/wordprocessingml/2006/main" xmlns:w14="http://schemas.microsoft.com/office/word/2010/wordml" xmlns:w15="http://schemas.microsoft.com/office/word/2012/wordml" xmlns:w16se="http://schemas.microsoft.com/office/word/2015/wordml/symex" xmlns:wpg="http://schemas.microsoft.com/office/word/2010/wordprocessingGroup" xmlns:wpi="http://schemas.microsoft.com/office/word/2010/wordprocessingInk" xmlns:wne="http://schemas.microsoft.com/office/word/2006/wordml" xmlns:wps="http://schemas.microsoft.com/office/word/2010/wordprocessingShape" mc:Ignorable="w14 w15 w16se wp14">
+<w:document xmlns:wpc="http://schemas.microsoft.com/office/word/2010/wordprocessingCanvas" xmlns:cx="http://schemas.microsoft.com/office/drawing/2014/chartex" xmlns:cx1="http://schemas.microsoft.com/office/drawing/2015/9/8/chartex" xmlns:cx2="http://schemas.microsoft.com/office/drawing/2015/10/21/chartex" xmlns:cx3="http://schemas.microsoft.com/office/drawing/2016/5/9/chartex" xmlns:cx4="http://schemas.microsoft.com/office/drawing/2016/5/10/chartex" xmlns:cx5="http://schemas.microsoft.com/office/drawing/2016/5/11/chartex" xmlns:cx6="http://schemas.microsoft.com/office/drawing/2016/5/12/chartex" xmlns:cx7="http://schemas.microsoft.com/office/drawing/2016/5/13/chartex" xmlns:cx8="http://schemas.microsoft.com/office/drawing/2016/5/14/chartex" xmlns:mc="http://schemas.openxmlformats.org/markup-compatibility/2006" xmlns:aink="http://schemas.microsoft.com/office/drawing/2016/ink" xmlns:am3d="http://schemas.microsoft.com/office/drawing/2017/model3d" xmlns:o="urn:schemas-microsoft-com:office:office" xmlns:r="http://schemas.openxmlformats.org/officeDocument/2006/relationships" xmlns:m="http://schemas.openxmlformats.org/officeDocument/2006/math" xmlns:v="urn:schemas-microsoft-com:vml" xmlns:wp14="http://schemas.microsoft.com/office/word/2010/wordprocessingDrawing" xmlns:wp="http://schemas.openxmlformats.org/drawingml/2006/wordprocessingDrawing" xmlns:w10="urn:schemas-microsoft-com:office:word" xmlns:w="http://schemas.openxmlformats.org/wordprocessingml/2006/main" xmlns:w14="http://schemas.microsoft.com/office/word/2010/wordml" xmlns:w15="http://schemas.microsoft.com/office/word/2012/wordml" xmlns:w16cid="http://schemas.microsoft.com/office/word/2016/wordml/cid" xmlns:w16se="http://schemas.microsoft.com/office/word/2015/wordml/symex" xmlns:wpg="http://schemas.microsoft.com/office/word/2010/wordprocessingGroup" xmlns:wpi="http://schemas.microsoft.com/office/word/2010/wordprocessingInk" xmlns:wne="http://schemas.microsoft.com/office/word/2006/wordml" xmlns:wps="http://schemas.microsoft.com/office/word/2010/wordprocessingShape" mc:Ignorable="w14 w15 w16se w16cid wp14">
   <w:body>
     <w:p>
       <w:pPr>
-        <w:pStyle w:val="Heading1"/>
+        <w:pStyle w:val="Titlu1"/>
       </w:pPr>
-      <w:r>
-        <w:t>Analiza aplicatiei</w:t>
-      </w:r>
+      <w:proofErr w:type="spellStart"/>
+      <w:r>
+        <w:t>Analiza</w:t>
+      </w:r>
+      <w:proofErr w:type="spellEnd"/>
+      <w:r>
+        <w:t xml:space="preserve"> </w:t>
+      </w:r>
+      <w:proofErr w:type="spellStart"/>
+      <w:r>
+        <w:t>aplicatiei</w:t>
+      </w:r>
+      <w:proofErr w:type="spellEnd"/>
     </w:p>
     <w:p>
       <w:r>
         <w:br/>
-        <w:t xml:space="preserve">In urma analizarii cerintelor, am folosit </w:t>
+        <w:t xml:space="preserve">In </w:t>
+      </w:r>
+      <w:proofErr w:type="spellStart"/>
+      <w:r>
+        <w:t>urma</w:t>
+      </w:r>
+      <w:proofErr w:type="spellEnd"/>
+      <w:r>
+        <w:t xml:space="preserve"> </w:t>
+      </w:r>
+      <w:proofErr w:type="spellStart"/>
+      <w:r>
+        <w:t>analizarii</w:t>
+      </w:r>
+      <w:proofErr w:type="spellEnd"/>
+      <w:r>
+        <w:t xml:space="preserve"> </w:t>
+      </w:r>
+      <w:proofErr w:type="spellStart"/>
+      <w:r>
+        <w:t>cerintelor</w:t>
+      </w:r>
+      <w:proofErr w:type="spellEnd"/>
+      <w:r>
+        <w:t xml:space="preserve">, am </w:t>
+      </w:r>
+      <w:proofErr w:type="spellStart"/>
+      <w:r>
+        <w:t>folosit</w:t>
+      </w:r>
+      <w:proofErr w:type="spellEnd"/>
+      <w:r>
+        <w:t xml:space="preserve"> </w:t>
       </w:r>
       <w:r>
         <w:rPr>
@@ -22,10 +64,55 @@
         <w:t>Scrum</w:t>
       </w:r>
       <w:r>
-        <w:t xml:space="preserve"> ca metoda de gestiune a proiectului. Pentru a face </w:t>
-      </w:r>
-      <w:r>
-        <w:t xml:space="preserve">impartirea task-urilor, </w:t>
+        <w:t xml:space="preserve"> ca </w:t>
+      </w:r>
+      <w:proofErr w:type="spellStart"/>
+      <w:r>
+        <w:t>metoda</w:t>
+      </w:r>
+      <w:proofErr w:type="spellEnd"/>
+      <w:r>
+        <w:t xml:space="preserve"> de </w:t>
+      </w:r>
+      <w:proofErr w:type="spellStart"/>
+      <w:r>
+        <w:t>gestiune</w:t>
+      </w:r>
+      <w:proofErr w:type="spellEnd"/>
+      <w:r>
+        <w:t xml:space="preserve"> a </w:t>
+      </w:r>
+      <w:proofErr w:type="spellStart"/>
+      <w:r>
+        <w:t>proiectului</w:t>
+      </w:r>
+      <w:proofErr w:type="spellEnd"/>
+      <w:r>
+        <w:t xml:space="preserve">. </w:t>
+      </w:r>
+      <w:proofErr w:type="spellStart"/>
+      <w:r>
+        <w:t>Pentru</w:t>
+      </w:r>
+      <w:proofErr w:type="spellEnd"/>
+      <w:r>
+        <w:t xml:space="preserve"> a face </w:t>
+      </w:r>
+      <w:proofErr w:type="spellStart"/>
+      <w:r>
+        <w:t>impartirea</w:t>
+      </w:r>
+      <w:proofErr w:type="spellEnd"/>
+      <w:r>
+        <w:t xml:space="preserve"> task-</w:t>
+      </w:r>
+      <w:proofErr w:type="spellStart"/>
+      <w:r>
+        <w:t>urilor</w:t>
+      </w:r>
+      <w:proofErr w:type="spellEnd"/>
+      <w:r>
+        <w:t xml:space="preserve">, </w:t>
       </w:r>
       <w:r>
         <w:t xml:space="preserve">tracking la Product </w:t>
@@ -36,11 +123,45 @@
       <w:r>
         <w:t xml:space="preserve"> </w:t>
       </w:r>
-      <w:r>
-        <w:t>si gestiunea sprint-urilor</w:t>
-      </w:r>
-      <w:r>
-        <w:t xml:space="preserve"> am folosit platforma </w:t>
+      <w:proofErr w:type="spellStart"/>
+      <w:r>
+        <w:t>si</w:t>
+      </w:r>
+      <w:proofErr w:type="spellEnd"/>
+      <w:r>
+        <w:t xml:space="preserve"> </w:t>
+      </w:r>
+      <w:proofErr w:type="spellStart"/>
+      <w:r>
+        <w:t>gestiunea</w:t>
+      </w:r>
+      <w:proofErr w:type="spellEnd"/>
+      <w:r>
+        <w:t xml:space="preserve"> sprint-</w:t>
+      </w:r>
+      <w:proofErr w:type="spellStart"/>
+      <w:r>
+        <w:t>urilor</w:t>
+      </w:r>
+      <w:proofErr w:type="spellEnd"/>
+      <w:r>
+        <w:t xml:space="preserve"> am </w:t>
+      </w:r>
+      <w:proofErr w:type="spellStart"/>
+      <w:r>
+        <w:t>folosit</w:t>
+      </w:r>
+      <w:proofErr w:type="spellEnd"/>
+      <w:r>
+        <w:t xml:space="preserve"> </w:t>
+      </w:r>
+      <w:proofErr w:type="spellStart"/>
+      <w:r>
+        <w:t>platforma</w:t>
+      </w:r>
+      <w:proofErr w:type="spellEnd"/>
+      <w:r>
+        <w:t xml:space="preserve"> </w:t>
       </w:r>
       <w:r>
         <w:rPr>
@@ -54,7 +175,23 @@
     </w:p>
     <w:p>
       <w:r>
-        <w:t xml:space="preserve">Task-urile au fost delimitate in functie de </w:t>
+        <w:t xml:space="preserve">Task-urile au </w:t>
+      </w:r>
+      <w:proofErr w:type="spellStart"/>
+      <w:r>
+        <w:t>fost</w:t>
+      </w:r>
+      <w:proofErr w:type="spellEnd"/>
+      <w:r>
+        <w:t xml:space="preserve"> delimitate in </w:t>
+      </w:r>
+      <w:proofErr w:type="spellStart"/>
+      <w:r>
+        <w:t>functie</w:t>
+      </w:r>
+      <w:proofErr w:type="spellEnd"/>
+      <w:r>
+        <w:t xml:space="preserve"> de </w:t>
       </w:r>
       <w:r>
         <w:rPr>
@@ -63,8 +200,13 @@
         <w:t>layer</w:t>
       </w:r>
       <w:r>
-        <w:t xml:space="preserve"> (front end si</w:t>
-      </w:r>
+        <w:t xml:space="preserve"> (front end </w:t>
+      </w:r>
+      <w:proofErr w:type="spellStart"/>
+      <w:r>
+        <w:t>si</w:t>
+      </w:r>
+      <w:proofErr w:type="spellEnd"/>
       <w:r>
         <w:t xml:space="preserve"> back end), </w:t>
       </w:r>
@@ -72,14 +214,56 @@
         <w:t>design</w:t>
       </w:r>
       <w:r>
-        <w:t xml:space="preserve"> (proiectare DB si structura proiectului) si </w:t>
-      </w:r>
+        <w:t xml:space="preserve"> (</w:t>
+      </w:r>
+      <w:proofErr w:type="spellStart"/>
+      <w:r>
+        <w:t>proiectare</w:t>
+      </w:r>
+      <w:proofErr w:type="spellEnd"/>
+      <w:r>
+        <w:t xml:space="preserve"> DB </w:t>
+      </w:r>
+      <w:proofErr w:type="spellStart"/>
+      <w:r>
+        <w:t>si</w:t>
+      </w:r>
+      <w:proofErr w:type="spellEnd"/>
+      <w:r>
+        <w:t xml:space="preserve"> </w:t>
+      </w:r>
+      <w:proofErr w:type="spellStart"/>
+      <w:r>
+        <w:t>structura</w:t>
+      </w:r>
+      <w:proofErr w:type="spellEnd"/>
+      <w:r>
+        <w:t xml:space="preserve"> </w:t>
+      </w:r>
+      <w:proofErr w:type="spellStart"/>
+      <w:r>
+        <w:t>proiectului</w:t>
+      </w:r>
+      <w:proofErr w:type="spellEnd"/>
+      <w:r>
+        <w:t xml:space="preserve">) </w:t>
+      </w:r>
+      <w:proofErr w:type="spellStart"/>
+      <w:r>
+        <w:t>si</w:t>
+      </w:r>
+      <w:proofErr w:type="spellEnd"/>
+      <w:r>
+        <w:t xml:space="preserve"> </w:t>
+      </w:r>
+      <w:proofErr w:type="spellStart"/>
       <w:r>
         <w:rPr>
           <w:b/>
         </w:rPr>
         <w:t>documentatie</w:t>
       </w:r>
+      <w:proofErr w:type="spellEnd"/>
       <w:r>
         <w:t>.</w:t>
       </w:r>
@@ -90,22 +274,66 @@
     </w:p>
     <w:p>
       <w:pPr>
-        <w:pStyle w:val="Heading1"/>
+        <w:pStyle w:val="Titlu1"/>
       </w:pPr>
-      <w:r>
-        <w:t>Proiectarea aplicatiei</w:t>
-      </w:r>
+      <w:proofErr w:type="spellStart"/>
+      <w:r>
+        <w:t>Proiectarea</w:t>
+      </w:r>
+      <w:proofErr w:type="spellEnd"/>
+      <w:r>
+        <w:t xml:space="preserve"> </w:t>
+      </w:r>
+      <w:proofErr w:type="spellStart"/>
+      <w:r>
+        <w:t>aplicatiei</w:t>
+      </w:r>
+      <w:proofErr w:type="spellEnd"/>
     </w:p>
     <w:p/>
     <w:p>
-      <w:r>
-        <w:t xml:space="preserve">Aplicatia a fost dezvoltata </w:t>
-      </w:r>
-      <w:r>
-        <w:t>cu ajutorul</w:t>
-      </w:r>
-      <w:r>
-        <w:t xml:space="preserve"> framework-ul </w:t>
+      <w:proofErr w:type="spellStart"/>
+      <w:r>
+        <w:t>Aplicatia</w:t>
+      </w:r>
+      <w:proofErr w:type="spellEnd"/>
+      <w:r>
+        <w:t xml:space="preserve"> a </w:t>
+      </w:r>
+      <w:proofErr w:type="spellStart"/>
+      <w:r>
+        <w:t>fost</w:t>
+      </w:r>
+      <w:proofErr w:type="spellEnd"/>
+      <w:r>
+        <w:t xml:space="preserve"> </w:t>
+      </w:r>
+      <w:proofErr w:type="spellStart"/>
+      <w:r>
+        <w:t>dezvoltata</w:t>
+      </w:r>
+      <w:proofErr w:type="spellEnd"/>
+      <w:r>
+        <w:t xml:space="preserve"> </w:t>
+      </w:r>
+      <w:r>
+        <w:t xml:space="preserve">cu </w:t>
+      </w:r>
+      <w:proofErr w:type="spellStart"/>
+      <w:r>
+        <w:t>ajutorul</w:t>
+      </w:r>
+      <w:proofErr w:type="spellEnd"/>
+      <w:r>
+        <w:t xml:space="preserve"> framework-</w:t>
+      </w:r>
+      <w:proofErr w:type="spellStart"/>
+      <w:r>
+        <w:t>ul</w:t>
+      </w:r>
+      <w:proofErr w:type="spellEnd"/>
+      <w:r>
+        <w:t xml:space="preserve"> </w:t>
       </w:r>
       <w:r>
         <w:t xml:space="preserve">web </w:t>
@@ -117,7 +345,31 @@
         <w:t>ASP.NET</w:t>
       </w:r>
       <w:r>
-        <w:t xml:space="preserve">, folosind modelul arhitectural </w:t>
+        <w:t xml:space="preserve">, </w:t>
+      </w:r>
+      <w:proofErr w:type="spellStart"/>
+      <w:r>
+        <w:t>folosind</w:t>
+      </w:r>
+      <w:proofErr w:type="spellEnd"/>
+      <w:r>
+        <w:t xml:space="preserve"> </w:t>
+      </w:r>
+      <w:proofErr w:type="spellStart"/>
+      <w:r>
+        <w:t>modelul</w:t>
+      </w:r>
+      <w:proofErr w:type="spellEnd"/>
+      <w:r>
+        <w:t xml:space="preserve"> </w:t>
+      </w:r>
+      <w:proofErr w:type="spellStart"/>
+      <w:r>
+        <w:t>arhitectural</w:t>
+      </w:r>
+      <w:proofErr w:type="spellEnd"/>
+      <w:r>
+        <w:t xml:space="preserve"> </w:t>
       </w:r>
       <w:r>
         <w:rPr>
@@ -133,8 +385,37 @@
       </w:r>
     </w:p>
     <w:p>
-      <w:r>
-        <w:t xml:space="preserve">Pentru gestiunea bazei de date s-a folosit </w:t>
+      <w:proofErr w:type="spellStart"/>
+      <w:r>
+        <w:t>Pentru</w:t>
+      </w:r>
+      <w:proofErr w:type="spellEnd"/>
+      <w:r>
+        <w:t xml:space="preserve"> </w:t>
+      </w:r>
+      <w:proofErr w:type="spellStart"/>
+      <w:r>
+        <w:t>gestiunea</w:t>
+      </w:r>
+      <w:proofErr w:type="spellEnd"/>
+      <w:r>
+        <w:t xml:space="preserve"> </w:t>
+      </w:r>
+      <w:proofErr w:type="spellStart"/>
+      <w:r>
+        <w:t>bazei</w:t>
+      </w:r>
+      <w:proofErr w:type="spellEnd"/>
+      <w:r>
+        <w:t xml:space="preserve"> de date s-a </w:t>
+      </w:r>
+      <w:proofErr w:type="spellStart"/>
+      <w:r>
+        <w:t>folosit</w:t>
+      </w:r>
+      <w:proofErr w:type="spellEnd"/>
+      <w:r>
+        <w:t xml:space="preserve"> </w:t>
       </w:r>
       <w:r>
         <w:rPr>
@@ -143,7 +424,23 @@
         <w:t>SQL Server</w:t>
       </w:r>
       <w:r>
-        <w:t xml:space="preserve">, care impreuna cu framework-ul </w:t>
+        <w:t xml:space="preserve">, care </w:t>
+      </w:r>
+      <w:proofErr w:type="spellStart"/>
+      <w:r>
+        <w:t>impreuna</w:t>
+      </w:r>
+      <w:proofErr w:type="spellEnd"/>
+      <w:r>
+        <w:t xml:space="preserve"> cu framework-</w:t>
+      </w:r>
+      <w:proofErr w:type="spellStart"/>
+      <w:r>
+        <w:t>ul</w:t>
+      </w:r>
+      <w:proofErr w:type="spellEnd"/>
+      <w:r>
+        <w:t xml:space="preserve"> </w:t>
       </w:r>
       <w:r>
         <w:rPr>
@@ -152,7 +449,69 @@
         <w:t>Entity</w:t>
       </w:r>
       <w:r>
-        <w:t xml:space="preserve"> s-a facut legatura dintre tabelele din baza de date si obiectele .NET din model.</w:t>
+        <w:rPr>
+          <w:b/>
+        </w:rPr>
+        <w:t xml:space="preserve"> Framework</w:t>
+      </w:r>
+      <w:r>
+        <w:t xml:space="preserve"> s-a </w:t>
+      </w:r>
+      <w:proofErr w:type="spellStart"/>
+      <w:r>
+        <w:t>facut</w:t>
+      </w:r>
+      <w:proofErr w:type="spellEnd"/>
+      <w:r>
+        <w:t xml:space="preserve"> </w:t>
+      </w:r>
+      <w:proofErr w:type="spellStart"/>
+      <w:r>
+        <w:t>legatura</w:t>
+      </w:r>
+      <w:proofErr w:type="spellEnd"/>
+      <w:r>
+        <w:t xml:space="preserve"> </w:t>
+      </w:r>
+      <w:proofErr w:type="spellStart"/>
+      <w:r>
+        <w:t>dintre</w:t>
+      </w:r>
+      <w:proofErr w:type="spellEnd"/>
+      <w:r>
+        <w:t xml:space="preserve"> </w:t>
+      </w:r>
+      <w:proofErr w:type="spellStart"/>
+      <w:r>
+        <w:t>tabelele</w:t>
+      </w:r>
+      <w:proofErr w:type="spellEnd"/>
+      <w:r>
+        <w:t xml:space="preserve"> din </w:t>
+      </w:r>
+      <w:proofErr w:type="spellStart"/>
+      <w:r>
+        <w:t>baza</w:t>
+      </w:r>
+      <w:proofErr w:type="spellEnd"/>
+      <w:r>
+        <w:t xml:space="preserve"> de date </w:t>
+      </w:r>
+      <w:proofErr w:type="spellStart"/>
+      <w:r>
+        <w:t>si</w:t>
+      </w:r>
+      <w:proofErr w:type="spellEnd"/>
+      <w:r>
+        <w:t xml:space="preserve"> </w:t>
+      </w:r>
+      <w:proofErr w:type="spellStart"/>
+      <w:r>
+        <w:t>obiectele</w:t>
+      </w:r>
+      <w:proofErr w:type="spellEnd"/>
+      <w:r>
+        <w:t xml:space="preserve"> .NET din model.</w:t>
       </w:r>
     </w:p>
     <w:p>
@@ -199,12 +558,22 @@
                         <w:txbxContent>
                           <w:p>
                             <w:pPr>
-                              <w:pStyle w:val="Caption"/>
+                              <w:pStyle w:val="Legend"/>
                               <w:jc w:val="center"/>
                             </w:pPr>
+                            <w:proofErr w:type="spellStart"/>
                             <w:r>
-                              <w:t>Arhitectura proiectului</w:t>
+                              <w:t>Arhitectura</w:t>
                             </w:r>
+                            <w:proofErr w:type="spellEnd"/>
+                            <w:r>
+                              <w:t xml:space="preserve"> </w:t>
+                            </w:r>
+                            <w:proofErr w:type="spellStart"/>
+                            <w:r>
+                              <w:t>proiectului</w:t>
+                            </w:r>
+                            <w:proofErr w:type="spellEnd"/>
                           </w:p>
                         </w:txbxContent>
                       </wps:txbx>
@@ -234,12 +603,22 @@
                   <w:txbxContent>
                     <w:p>
                       <w:pPr>
-                        <w:pStyle w:val="Caption"/>
+                        <w:pStyle w:val="Legend"/>
                         <w:jc w:val="center"/>
                       </w:pPr>
+                      <w:proofErr w:type="spellStart"/>
                       <w:r>
-                        <w:t>Arhitectura proiectului</w:t>
+                        <w:t>Arhitectura</w:t>
                       </w:r>
+                      <w:proofErr w:type="spellEnd"/>
+                      <w:r>
+                        <w:t xml:space="preserve"> </w:t>
+                      </w:r>
+                      <w:proofErr w:type="spellStart"/>
+                      <w:r>
+                        <w:t>proiectului</w:t>
+                      </w:r>
+                      <w:proofErr w:type="spellEnd"/>
                     </w:p>
                   </w:txbxContent>
                 </v:textbox>
@@ -419,14 +798,27 @@
                         <w:txbxContent>
                           <w:p>
                             <w:pPr>
-                              <w:pStyle w:val="Caption"/>
+                              <w:pStyle w:val="Legend"/>
                               <w:jc w:val="center"/>
                               <w:rPr>
                                 <w:noProof/>
                               </w:rPr>
                             </w:pPr>
+                            <w:proofErr w:type="spellStart"/>
                             <w:r>
-                              <w:t>Structura bazei de date</w:t>
+                              <w:t>Structura</w:t>
+                            </w:r>
+                            <w:proofErr w:type="spellEnd"/>
+                            <w:r>
+                              <w:t xml:space="preserve"> </w:t>
+                            </w:r>
+                            <w:proofErr w:type="spellStart"/>
+                            <w:r>
+                              <w:t>bazei</w:t>
+                            </w:r>
+                            <w:proofErr w:type="spellEnd"/>
+                            <w:r>
+                              <w:t xml:space="preserve"> de date</w:t>
                             </w:r>
                           </w:p>
                         </w:txbxContent>
@@ -450,14 +842,27 @@
                   <w:txbxContent>
                     <w:p>
                       <w:pPr>
-                        <w:pStyle w:val="Caption"/>
+                        <w:pStyle w:val="Legend"/>
                         <w:jc w:val="center"/>
                         <w:rPr>
                           <w:noProof/>
                         </w:rPr>
                       </w:pPr>
+                      <w:proofErr w:type="spellStart"/>
                       <w:r>
-                        <w:t>Structura bazei de date</w:t>
+                        <w:t>Structura</w:t>
+                      </w:r>
+                      <w:proofErr w:type="spellEnd"/>
+                      <w:r>
+                        <w:t xml:space="preserve"> </w:t>
+                      </w:r>
+                      <w:proofErr w:type="spellStart"/>
+                      <w:r>
+                        <w:t>bazei</w:t>
+                      </w:r>
+                      <w:proofErr w:type="spellEnd"/>
+                      <w:r>
+                        <w:t xml:space="preserve"> de date</w:t>
                       </w:r>
                     </w:p>
                   </w:txbxContent>
@@ -481,12 +886,33 @@
         <w:ind w:left="720" w:hanging="720"/>
       </w:pPr>
       <w:r>
-        <w:t>Alte tehnologii notabile folosite</w:t>
-      </w:r>
+        <w:t xml:space="preserve">Alte </w:t>
+      </w:r>
+      <w:proofErr w:type="spellStart"/>
+      <w:r>
+        <w:t>tehnologii</w:t>
+      </w:r>
+      <w:proofErr w:type="spellEnd"/>
+      <w:r>
+        <w:t xml:space="preserve"> </w:t>
+      </w:r>
+      <w:proofErr w:type="spellStart"/>
+      <w:r>
+        <w:t>notabile</w:t>
+      </w:r>
+      <w:proofErr w:type="spellEnd"/>
+      <w:r>
+        <w:t xml:space="preserve"> </w:t>
+      </w:r>
+      <w:proofErr w:type="spellStart"/>
+      <w:r>
+        <w:t>folosite</w:t>
+      </w:r>
+      <w:proofErr w:type="spellEnd"/>
     </w:p>
     <w:p>
       <w:pPr>
-        <w:pStyle w:val="ListParagraph"/>
+        <w:pStyle w:val="Listparagraf"/>
         <w:numPr>
           <w:ilvl w:val="0"/>
           <w:numId w:val="1"/>
@@ -499,12 +925,60 @@
         <w:t xml:space="preserve">Razor Pages </w:t>
       </w:r>
       <w:r>
-        <w:t>– feature al ASP.NET, a fost folosit pentru facilitarea codarii interfetelor.</w:t>
+        <w:t xml:space="preserve">– feature al ASP.NET, a </w:t>
+      </w:r>
+      <w:proofErr w:type="spellStart"/>
+      <w:r>
+        <w:t>fost</w:t>
+      </w:r>
+      <w:proofErr w:type="spellEnd"/>
+      <w:r>
+        <w:t xml:space="preserve"> </w:t>
+      </w:r>
+      <w:proofErr w:type="spellStart"/>
+      <w:r>
+        <w:t>folosit</w:t>
+      </w:r>
+      <w:proofErr w:type="spellEnd"/>
+      <w:r>
+        <w:t xml:space="preserve"> </w:t>
+      </w:r>
+      <w:proofErr w:type="spellStart"/>
+      <w:r>
+        <w:t>pentru</w:t>
+      </w:r>
+      <w:proofErr w:type="spellEnd"/>
+      <w:r>
+        <w:t xml:space="preserve"> </w:t>
+      </w:r>
+      <w:proofErr w:type="spellStart"/>
+      <w:r>
+        <w:t>facilitarea</w:t>
+      </w:r>
+      <w:proofErr w:type="spellEnd"/>
+      <w:r>
+        <w:t xml:space="preserve"> </w:t>
+      </w:r>
+      <w:proofErr w:type="spellStart"/>
+      <w:r>
+        <w:t>codarii</w:t>
+      </w:r>
+      <w:proofErr w:type="spellEnd"/>
+      <w:r>
+        <w:t xml:space="preserve"> </w:t>
+      </w:r>
+      <w:proofErr w:type="spellStart"/>
+      <w:r>
+        <w:t>interfetelor</w:t>
+      </w:r>
+      <w:proofErr w:type="spellEnd"/>
+      <w:r>
+        <w:t>.</w:t>
       </w:r>
     </w:p>
     <w:p>
       <w:pPr>
-        <w:pStyle w:val="ListParagraph"/>
+        <w:pStyle w:val="Listparagraf"/>
         <w:numPr>
           <w:ilvl w:val="0"/>
           <w:numId w:val="1"/>
@@ -514,19 +988,86 @@
         <w:rPr>
           <w:b/>
         </w:rPr>
-        <w:t>JS + JQuery + AJAX</w:t>
-      </w:r>
-      <w:r>
-        <w:t xml:space="preserve"> – folosite la </w:t>
-      </w:r>
-      <w:r>
-        <w:t xml:space="preserve">facilitarea implementarii unor functii </w:t>
+        <w:t xml:space="preserve">JS + </w:t>
+      </w:r>
+      <w:proofErr w:type="spellStart"/>
+      <w:r>
+        <w:rPr>
+          <w:b/>
+        </w:rPr>
+        <w:t>JQuery</w:t>
+      </w:r>
+      <w:proofErr w:type="spellEnd"/>
+      <w:r>
+        <w:rPr>
+          <w:b/>
+        </w:rPr>
+        <w:t xml:space="preserve"> + AJAX</w:t>
+      </w:r>
+      <w:r>
+        <w:t xml:space="preserve"> – </w:t>
+      </w:r>
+      <w:proofErr w:type="spellStart"/>
+      <w:r>
+        <w:t>folosite</w:t>
+      </w:r>
+      <w:proofErr w:type="spellEnd"/>
+      <w:r>
+        <w:t xml:space="preserve"> la </w:t>
+      </w:r>
+      <w:proofErr w:type="spellStart"/>
+      <w:r>
+        <w:t>facilitarea</w:t>
+      </w:r>
+      <w:proofErr w:type="spellEnd"/>
+      <w:r>
+        <w:t xml:space="preserve"> </w:t>
+      </w:r>
+      <w:proofErr w:type="spellStart"/>
+      <w:r>
+        <w:t>implementarii</w:t>
+      </w:r>
+      <w:proofErr w:type="spellEnd"/>
+      <w:r>
+        <w:t xml:space="preserve"> </w:t>
+      </w:r>
+      <w:proofErr w:type="spellStart"/>
+      <w:r>
+        <w:t>unor</w:t>
+      </w:r>
+      <w:proofErr w:type="spellEnd"/>
+      <w:r>
+        <w:t xml:space="preserve"> </w:t>
+      </w:r>
+      <w:proofErr w:type="spellStart"/>
+      <w:r>
+        <w:t>functii</w:t>
+      </w:r>
+      <w:proofErr w:type="spellEnd"/>
+      <w:r>
+        <w:t xml:space="preserve"> </w:t>
       </w:r>
       <w:r>
         <w:t>d</w:t>
       </w:r>
       <w:r>
-        <w:t>in paginile HTML de tip Razor (de ex.: Unjoin curs, Trainer details etc)</w:t>
+        <w:t xml:space="preserve">in </w:t>
+      </w:r>
+      <w:proofErr w:type="spellStart"/>
+      <w:r>
+        <w:t>paginile</w:t>
+      </w:r>
+      <w:proofErr w:type="spellEnd"/>
+      <w:r>
+        <w:t xml:space="preserve"> HTML de tip Razor (de ex.: Unjoin curs, Trainer details </w:t>
+      </w:r>
+      <w:proofErr w:type="spellStart"/>
+      <w:r>
+        <w:t>etc</w:t>
+      </w:r>
+      <w:proofErr w:type="spellEnd"/>
+      <w:r>
+        <w:t>)</w:t>
       </w:r>
       <w:r>
         <w:t xml:space="preserve">. </w:t>
@@ -534,7 +1075,7 @@
     </w:p>
     <w:p>
       <w:pPr>
-        <w:pStyle w:val="ListParagraph"/>
+        <w:pStyle w:val="Listparagraf"/>
         <w:rPr>
           <w:b/>
         </w:rPr>
@@ -545,7 +1086,39 @@
         <w:spacing w:after="0"/>
       </w:pPr>
       <w:r>
-        <w:t xml:space="preserve">Ca sistem de version control a fost folosit </w:t>
+        <w:t xml:space="preserve">Ca </w:t>
+      </w:r>
+      <w:proofErr w:type="spellStart"/>
+      <w:r>
+        <w:t>sistem</w:t>
+      </w:r>
+      <w:proofErr w:type="spellEnd"/>
+      <w:r>
+        <w:t xml:space="preserve"> de version </w:t>
+      </w:r>
+      <w:proofErr w:type="gramStart"/>
+      <w:r>
+        <w:t>control</w:t>
+      </w:r>
+      <w:proofErr w:type="gramEnd"/>
+      <w:r>
+        <w:t xml:space="preserve"> a </w:t>
+      </w:r>
+      <w:proofErr w:type="spellStart"/>
+      <w:r>
+        <w:t>fost</w:t>
+      </w:r>
+      <w:proofErr w:type="spellEnd"/>
+      <w:r>
+        <w:t xml:space="preserve"> </w:t>
+      </w:r>
+      <w:proofErr w:type="spellStart"/>
+      <w:r>
+        <w:t>folosit</w:t>
+      </w:r>
+      <w:proofErr w:type="spellEnd"/>
+      <w:r>
+        <w:t xml:space="preserve"> </w:t>
       </w:r>
       <w:r>
         <w:rPr>
@@ -553,29 +1126,91 @@
         </w:rPr>
         <w:t>GitHub</w:t>
       </w:r>
-      <w:bookmarkStart w:id="0" w:name="_GoBack"/>
       <w:r>
         <w:t>,</w:t>
       </w:r>
-      <w:bookmarkEnd w:id="0"/>
-      <w:r>
-        <w:t xml:space="preserve"> fiecare persoana din echipa avand branch-ul propriu, in ideea dezvoltarii aplicatiei.</w:t>
+      <w:r>
+        <w:t xml:space="preserve"> </w:t>
+      </w:r>
+      <w:proofErr w:type="spellStart"/>
+      <w:r>
+        <w:t>fiecare</w:t>
+      </w:r>
+      <w:proofErr w:type="spellEnd"/>
+      <w:r>
+        <w:t xml:space="preserve"> </w:t>
+      </w:r>
+      <w:proofErr w:type="spellStart"/>
+      <w:r>
+        <w:t>persoana</w:t>
+      </w:r>
+      <w:proofErr w:type="spellEnd"/>
+      <w:r>
+        <w:t xml:space="preserve"> din </w:t>
+      </w:r>
+      <w:proofErr w:type="spellStart"/>
+      <w:r>
+        <w:t>echipa</w:t>
+      </w:r>
+      <w:proofErr w:type="spellEnd"/>
+      <w:r>
+        <w:t xml:space="preserve"> </w:t>
+      </w:r>
+      <w:proofErr w:type="spellStart"/>
+      <w:r>
+        <w:t>avand</w:t>
+      </w:r>
+      <w:proofErr w:type="spellEnd"/>
+      <w:r>
+        <w:t xml:space="preserve"> branch-</w:t>
+      </w:r>
+      <w:proofErr w:type="spellStart"/>
+      <w:r>
+        <w:t>ul</w:t>
+      </w:r>
+      <w:proofErr w:type="spellEnd"/>
+      <w:r>
+        <w:t xml:space="preserve"> </w:t>
+      </w:r>
+      <w:proofErr w:type="spellStart"/>
+      <w:r>
+        <w:t>propriu</w:t>
+      </w:r>
+      <w:proofErr w:type="spellEnd"/>
+      <w:r>
+        <w:t xml:space="preserve">, in </w:t>
+      </w:r>
+      <w:proofErr w:type="spellStart"/>
+      <w:r>
+        <w:t>ideea</w:t>
+      </w:r>
+      <w:proofErr w:type="spellEnd"/>
+      <w:r>
+        <w:t xml:space="preserve"> </w:t>
+      </w:r>
+      <w:proofErr w:type="spellStart"/>
+      <w:r>
+        <w:t>dezvoltarii</w:t>
+      </w:r>
+      <w:proofErr w:type="spellEnd"/>
+      <w:r>
+        <w:t xml:space="preserve"> </w:t>
+      </w:r>
+      <w:proofErr w:type="spellStart"/>
+      <w:r>
+        <w:t>aplicatiei</w:t>
+      </w:r>
+      <w:proofErr w:type="spellEnd"/>
+      <w:r>
+        <w:t>.</w:t>
       </w:r>
     </w:p>
     <w:p>
       <w:pPr>
         <w:ind w:left="720" w:hanging="720"/>
       </w:pPr>
-    </w:p>
-    <w:p>
-      <w:pPr>
-        <w:ind w:left="720" w:hanging="720"/>
-      </w:pPr>
-    </w:p>
-    <w:p>
-      <w:pPr>
-        <w:ind w:left="720" w:hanging="720"/>
-      </w:pPr>
+      <w:bookmarkStart w:id="0" w:name="_GoBack"/>
+      <w:bookmarkEnd w:id="0"/>
     </w:p>
     <w:sectPr>
       <w:pgSz w:w="12240" w:h="15840"/>
@@ -588,7 +1223,7 @@
 </file>
 
 <file path=word/numbering.xml><?xml version="1.0" encoding="utf-8"?>
-<w:numbering xmlns:wpc="http://schemas.microsoft.com/office/word/2010/wordprocessingCanvas" xmlns:cx="http://schemas.microsoft.com/office/drawing/2014/chartex" xmlns:cx1="http://schemas.microsoft.com/office/drawing/2015/9/8/chartex" xmlns:cx2="http://schemas.microsoft.com/office/drawing/2015/10/21/chartex" xmlns:cx3="http://schemas.microsoft.com/office/drawing/2016/5/9/chartex" xmlns:cx4="http://schemas.microsoft.com/office/drawing/2016/5/10/chartex" xmlns:cx5="http://schemas.microsoft.com/office/drawing/2016/5/11/chartex" xmlns:cx6="http://schemas.microsoft.com/office/drawing/2016/5/12/chartex" xmlns:cx7="http://schemas.microsoft.com/office/drawing/2016/5/13/chartex" xmlns:cx8="http://schemas.microsoft.com/office/drawing/2016/5/14/chartex" xmlns:mc="http://schemas.openxmlformats.org/markup-compatibility/2006" xmlns:aink="http://schemas.microsoft.com/office/drawing/2016/ink" xmlns:am3d="http://schemas.microsoft.com/office/drawing/2017/model3d" xmlns:o="urn:schemas-microsoft-com:office:office" xmlns:r="http://schemas.openxmlformats.org/officeDocument/2006/relationships" xmlns:m="http://schemas.openxmlformats.org/officeDocument/2006/math" xmlns:v="urn:schemas-microsoft-com:vml" xmlns:wp14="http://schemas.microsoft.com/office/word/2010/wordprocessingDrawing" xmlns:wp="http://schemas.openxmlformats.org/drawingml/2006/wordprocessingDrawing" xmlns:w10="urn:schemas-microsoft-com:office:word" xmlns:w="http://schemas.openxmlformats.org/wordprocessingml/2006/main" xmlns:w14="http://schemas.microsoft.com/office/word/2010/wordml" xmlns:w15="http://schemas.microsoft.com/office/word/2012/wordml" xmlns:w16se="http://schemas.microsoft.com/office/word/2015/wordml/symex" xmlns:wpg="http://schemas.microsoft.com/office/word/2010/wordprocessingGroup" xmlns:wpi="http://schemas.microsoft.com/office/word/2010/wordprocessingInk" xmlns:wne="http://schemas.microsoft.com/office/word/2006/wordml" xmlns:wps="http://schemas.microsoft.com/office/word/2010/wordprocessingShape" mc:Ignorable="w14 w15 w16se wp14">
+<w:numbering xmlns:wpc="http://schemas.microsoft.com/office/word/2010/wordprocessingCanvas" xmlns:cx="http://schemas.microsoft.com/office/drawing/2014/chartex" xmlns:cx1="http://schemas.microsoft.com/office/drawing/2015/9/8/chartex" xmlns:cx2="http://schemas.microsoft.com/office/drawing/2015/10/21/chartex" xmlns:cx3="http://schemas.microsoft.com/office/drawing/2016/5/9/chartex" xmlns:cx4="http://schemas.microsoft.com/office/drawing/2016/5/10/chartex" xmlns:cx5="http://schemas.microsoft.com/office/drawing/2016/5/11/chartex" xmlns:cx6="http://schemas.microsoft.com/office/drawing/2016/5/12/chartex" xmlns:cx7="http://schemas.microsoft.com/office/drawing/2016/5/13/chartex" xmlns:cx8="http://schemas.microsoft.com/office/drawing/2016/5/14/chartex" xmlns:mc="http://schemas.openxmlformats.org/markup-compatibility/2006" xmlns:aink="http://schemas.microsoft.com/office/drawing/2016/ink" xmlns:am3d="http://schemas.microsoft.com/office/drawing/2017/model3d" xmlns:o="urn:schemas-microsoft-com:office:office" xmlns:r="http://schemas.openxmlformats.org/officeDocument/2006/relationships" xmlns:m="http://schemas.openxmlformats.org/officeDocument/2006/math" xmlns:v="urn:schemas-microsoft-com:vml" xmlns:wp14="http://schemas.microsoft.com/office/word/2010/wordprocessingDrawing" xmlns:wp="http://schemas.openxmlformats.org/drawingml/2006/wordprocessingDrawing" xmlns:w10="urn:schemas-microsoft-com:office:word" xmlns:w="http://schemas.openxmlformats.org/wordprocessingml/2006/main" xmlns:w14="http://schemas.microsoft.com/office/word/2010/wordml" xmlns:w15="http://schemas.microsoft.com/office/word/2012/wordml" xmlns:w16cid="http://schemas.microsoft.com/office/word/2016/wordml/cid" xmlns:w16se="http://schemas.microsoft.com/office/word/2015/wordml/symex" xmlns:wpg="http://schemas.microsoft.com/office/word/2010/wordprocessingGroup" xmlns:wpi="http://schemas.microsoft.com/office/word/2010/wordprocessingInk" xmlns:wne="http://schemas.microsoft.com/office/word/2006/wordml" xmlns:wps="http://schemas.microsoft.com/office/word/2010/wordprocessingShape" mc:Ignorable="w14 w15 w16se w16cid wp14">
   <w:abstractNum w:abstractNumId="0" w15:restartNumberingAfterBreak="0">
     <w:nsid w:val="68926FCE"/>
     <w:multiLevelType w:val="hybridMultilevel"/>
@@ -709,7 +1344,7 @@
 </file>
 
 <file path=word/styles.xml><?xml version="1.0" encoding="utf-8"?>
-<w:styles xmlns:mc="http://schemas.openxmlformats.org/markup-compatibility/2006" xmlns:r="http://schemas.openxmlformats.org/officeDocument/2006/relationships" xmlns:w="http://schemas.openxmlformats.org/wordprocessingml/2006/main" xmlns:w14="http://schemas.microsoft.com/office/word/2010/wordml" xmlns:w15="http://schemas.microsoft.com/office/word/2012/wordml" xmlns:w16se="http://schemas.microsoft.com/office/word/2015/wordml/symex" mc:Ignorable="w14 w15 w16se">
+<w:styles xmlns:mc="http://schemas.openxmlformats.org/markup-compatibility/2006" xmlns:r="http://schemas.openxmlformats.org/officeDocument/2006/relationships" xmlns:w="http://schemas.openxmlformats.org/wordprocessingml/2006/main" xmlns:w14="http://schemas.microsoft.com/office/word/2010/wordml" xmlns:w15="http://schemas.microsoft.com/office/word/2012/wordml" xmlns:w16cid="http://schemas.microsoft.com/office/word/2016/wordml/cid" xmlns:w16se="http://schemas.microsoft.com/office/word/2015/wordml/symex" mc:Ignorable="w14 w15 w16se w16cid">
   <w:docDefaults>
     <w:rPrDefault>
       <w:rPr>
@@ -1106,11 +1741,11 @@
     <w:name w:val="Normal"/>
     <w:qFormat/>
   </w:style>
-  <w:style w:type="paragraph" w:styleId="Heading1">
+  <w:style w:type="paragraph" w:styleId="Titlu1">
     <w:name w:val="heading 1"/>
     <w:basedOn w:val="Normal"/>
     <w:next w:val="Normal"/>
-    <w:link w:val="Heading1Char"/>
+    <w:link w:val="Titlu1Caracter"/>
     <w:uiPriority w:val="9"/>
     <w:qFormat/>
     <w:rsid w:val="005A148E"/>
@@ -1127,13 +1762,13 @@
       <w:szCs w:val="32"/>
     </w:rPr>
   </w:style>
-  <w:style w:type="character" w:default="1" w:styleId="DefaultParagraphFont">
+  <w:style w:type="character" w:default="1" w:styleId="Fontdeparagrafimplicit">
     <w:name w:val="Default Paragraph Font"/>
     <w:uiPriority w:val="1"/>
     <w:semiHidden/>
     <w:unhideWhenUsed/>
   </w:style>
-  <w:style w:type="table" w:default="1" w:styleId="TableNormal">
+  <w:style w:type="table" w:default="1" w:styleId="TabelNormal">
     <w:name w:val="Normal Table"/>
     <w:uiPriority w:val="99"/>
     <w:semiHidden/>
@@ -1148,16 +1783,16 @@
       </w:tblCellMar>
     </w:tblPr>
   </w:style>
-  <w:style w:type="numbering" w:default="1" w:styleId="NoList">
+  <w:style w:type="numbering" w:default="1" w:styleId="FrListare">
     <w:name w:val="No List"/>
     <w:uiPriority w:val="99"/>
     <w:semiHidden/>
     <w:unhideWhenUsed/>
   </w:style>
-  <w:style w:type="character" w:customStyle="1" w:styleId="Heading1Char">
-    <w:name w:val="Heading 1 Char"/>
-    <w:basedOn w:val="DefaultParagraphFont"/>
-    <w:link w:val="Heading1"/>
+  <w:style w:type="character" w:customStyle="1" w:styleId="Titlu1Caracter">
+    <w:name w:val="Titlu 1 Caracter"/>
+    <w:basedOn w:val="Fontdeparagrafimplicit"/>
+    <w:link w:val="Titlu1"/>
     <w:uiPriority w:val="9"/>
     <w:rsid w:val="005A148E"/>
     <w:rPr>
@@ -1167,7 +1802,7 @@
       <w:szCs w:val="32"/>
     </w:rPr>
   </w:style>
-  <w:style w:type="paragraph" w:styleId="Caption">
+  <w:style w:type="paragraph" w:styleId="Legend">
     <w:name w:val="caption"/>
     <w:basedOn w:val="Normal"/>
     <w:next w:val="Normal"/>
@@ -1186,7 +1821,7 @@
       <w:szCs w:val="18"/>
     </w:rPr>
   </w:style>
-  <w:style w:type="paragraph" w:styleId="ListParagraph">
+  <w:style w:type="paragraph" w:styleId="Listparagraf">
     <w:name w:val="List Paragraph"/>
     <w:basedOn w:val="Normal"/>
     <w:uiPriority w:val="34"/>

</xml_diff>